<commit_message>
Added scrum meeting week 9
</commit_message>
<xml_diff>
--- a/Scrum_meetings/SCRUM-MEETING-Week 9.docx
+++ b/Scrum_meetings/SCRUM-MEETING-Week 9.docx
@@ -20,7 +20,13 @@
         <w:t> </w:t>
       </w:r>
       <w:r>
-        <w:t>SCRUM MEETING WEEK ()</w:t>
+        <w:t>SCRUM MEETING WEEK (</w:t>
+      </w:r>
+      <w:r>
+        <w:t>9</w:t>
+      </w:r>
+      <w:r>
+        <w:t>)</w:t>
       </w:r>
     </w:p>
     <w:p>
@@ -92,7 +98,7 @@
           <w:szCs w:val="34"/>
         </w:rPr>
         <w:drawing>
-          <wp:inline distT="0" distB="0" distL="0" distR="0" wp14:anchorId="79682000" wp14:editId="2AA0A4C6">
+          <wp:inline distT="0" distB="0" distL="0" distR="0" wp14:anchorId="1D3F3A89" wp14:editId="22572CBE">
             <wp:extent cx="157163" cy="157163"/>
             <wp:effectExtent l="0" t="0" r="0" b="0"/>
             <wp:docPr id="1499542647" name="Picture 4" descr=":white_check_mark:"/>
@@ -290,6 +296,12 @@
               </w:rPr>
               <w:t>​​</w:t>
             </w:r>
+            <w:r>
+              <w:rPr>
+                <w:rFonts w:ascii="Times New Roman" w:eastAsia="Times New Roman" w:hAnsi="Times New Roman" w:cs="Times New Roman"/>
+              </w:rPr>
+              <w:t>Testing firebase, follow up about testing plan and review design patterns, draw class and sequence diagrams, expand on frontend.</w:t>
+            </w:r>
           </w:p>
           <w:p>
             <w:pPr>
@@ -344,6 +356,12 @@
               </w:rPr>
               <w:t>​​</w:t>
             </w:r>
+            <w:r>
+              <w:rPr>
+                <w:rFonts w:ascii="Times New Roman" w:eastAsia="Times New Roman" w:hAnsi="Times New Roman" w:cs="Times New Roman"/>
+              </w:rPr>
+              <w:t xml:space="preserve">Discussed testing, design patterns and looked through each other’s assigned diagrams. </w:t>
+            </w:r>
           </w:p>
         </w:tc>
         <w:tc>
@@ -362,6 +380,12 @@
                 <w:rFonts w:ascii="Times New Roman" w:eastAsia="Times New Roman" w:hAnsi="Times New Roman" w:cs="Times New Roman"/>
               </w:rPr>
               <w:t>​​</w:t>
+            </w:r>
+            <w:r>
+              <w:rPr>
+                <w:rFonts w:ascii="Times New Roman" w:eastAsia="Times New Roman" w:hAnsi="Times New Roman" w:cs="Times New Roman"/>
+              </w:rPr>
+              <w:t>Start working on meeting functional requirements, finalize testing plan and design patterns for M3 submission.</w:t>
             </w:r>
           </w:p>
         </w:tc>
@@ -436,7 +460,7 @@
           <w:szCs w:val="34"/>
         </w:rPr>
         <w:drawing>
-          <wp:inline distT="0" distB="0" distL="0" distR="0">
+          <wp:inline distT="0" distB="0" distL="0" distR="0" wp14:anchorId="5180831D" wp14:editId="304D58DF">
             <wp:extent cx="171450" cy="171450"/>
             <wp:effectExtent l="0" t="0" r="6350" b="6350"/>
             <wp:docPr id="922092399" name="Picture 3" descr=":busts_in_silhouette:"/>
@@ -619,14 +643,14 @@
                 <w:rFonts w:ascii="Times New Roman" w:eastAsia="Times New Roman" w:hAnsi="Times New Roman" w:cs="Times New Roman"/>
                 <w:spacing w:val="-1"/>
               </w:rPr>
-              <w:t>​​</w:t>
-            </w:r>
-            <w:r>
-              <w:rPr>
-                <w:rFonts w:ascii="Times New Roman" w:eastAsia="Times New Roman" w:hAnsi="Times New Roman" w:cs="Times New Roman"/>
-                <w:spacing w:val="-1"/>
-              </w:rPr>
-              <w:t xml:space="preserve"> </w:t>
+              <w:t xml:space="preserve">​​ </w:t>
+            </w:r>
+            <w:r>
+              <w:rPr>
+                <w:rFonts w:ascii="Times New Roman" w:eastAsia="Times New Roman" w:hAnsi="Times New Roman" w:cs="Times New Roman"/>
+                <w:spacing w:val="-1"/>
+              </w:rPr>
+              <w:t xml:space="preserve">Syed Aamir Ahmed </w:t>
             </w:r>
           </w:p>
         </w:tc>
@@ -647,14 +671,14 @@
                 <w:rFonts w:ascii="Times New Roman" w:eastAsia="Times New Roman" w:hAnsi="Times New Roman" w:cs="Times New Roman"/>
                 <w:spacing w:val="-1"/>
               </w:rPr>
-              <w:t>​​</w:t>
-            </w:r>
-            <w:r>
-              <w:rPr>
-                <w:rFonts w:ascii="Times New Roman" w:eastAsia="Times New Roman" w:hAnsi="Times New Roman" w:cs="Times New Roman"/>
-                <w:spacing w:val="-1"/>
-              </w:rPr>
-              <w:t xml:space="preserve"> </w:t>
+              <w:t xml:space="preserve">​​ </w:t>
+            </w:r>
+            <w:r>
+              <w:rPr>
+                <w:rFonts w:ascii="Times New Roman" w:eastAsia="Times New Roman" w:hAnsi="Times New Roman" w:cs="Times New Roman"/>
+                <w:spacing w:val="-1"/>
+              </w:rPr>
+              <w:t>Distributing work for M3, assigned frontend/backend roles, choosing design patterns</w:t>
             </w:r>
           </w:p>
         </w:tc>
@@ -674,6 +698,13 @@
                 <w:spacing w:val="-1"/>
               </w:rPr>
             </w:pPr>
+            <w:r>
+              <w:rPr>
+                <w:rFonts w:ascii="Times New Roman" w:eastAsia="Times New Roman" w:hAnsi="Times New Roman" w:cs="Times New Roman"/>
+                <w:spacing w:val="-1"/>
+              </w:rPr>
+              <w:t xml:space="preserve"> Regan Van Nguyen </w:t>
+            </w:r>
           </w:p>
         </w:tc>
         <w:tc>
@@ -687,6 +718,13 @@
                 <w:spacing w:val="-1"/>
               </w:rPr>
             </w:pPr>
+            <w:r>
+              <w:rPr>
+                <w:rFonts w:ascii="Times New Roman" w:eastAsia="Times New Roman" w:hAnsi="Times New Roman" w:cs="Times New Roman"/>
+                <w:spacing w:val="-1"/>
+              </w:rPr>
+              <w:t xml:space="preserve"> Sequence diagrams and front-end </w:t>
+            </w:r>
           </w:p>
         </w:tc>
       </w:tr>
@@ -705,6 +743,13 @@
                 <w:spacing w:val="-1"/>
               </w:rPr>
             </w:pPr>
+            <w:r>
+              <w:rPr>
+                <w:rFonts w:ascii="Times New Roman" w:eastAsia="Times New Roman" w:hAnsi="Times New Roman" w:cs="Times New Roman"/>
+                <w:spacing w:val="-1"/>
+              </w:rPr>
+              <w:t xml:space="preserve"> Devstutya Pandey</w:t>
+            </w:r>
           </w:p>
         </w:tc>
         <w:tc>
@@ -718,6 +763,13 @@
                 <w:spacing w:val="-1"/>
               </w:rPr>
             </w:pPr>
+            <w:r>
+              <w:rPr>
+                <w:rFonts w:ascii="Times New Roman" w:eastAsia="Times New Roman" w:hAnsi="Times New Roman" w:cs="Times New Roman"/>
+                <w:spacing w:val="-1"/>
+              </w:rPr>
+              <w:t xml:space="preserve"> Backend (fetching and sending to Firebase), class diagram</w:t>
+            </w:r>
           </w:p>
         </w:tc>
       </w:tr>
@@ -736,6 +788,13 @@
                 <w:spacing w:val="-1"/>
               </w:rPr>
             </w:pPr>
+            <w:r>
+              <w:rPr>
+                <w:rFonts w:ascii="Times New Roman" w:eastAsia="Times New Roman" w:hAnsi="Times New Roman" w:cs="Times New Roman"/>
+                <w:spacing w:val="-1"/>
+              </w:rPr>
+              <w:t xml:space="preserve"> Aaron Banerjee </w:t>
+            </w:r>
           </w:p>
         </w:tc>
         <w:tc>
@@ -749,6 +808,27 @@
                 <w:spacing w:val="-1"/>
               </w:rPr>
             </w:pPr>
+            <w:r>
+              <w:rPr>
+                <w:rFonts w:ascii="Times New Roman" w:eastAsia="Times New Roman" w:hAnsi="Times New Roman" w:cs="Times New Roman"/>
+                <w:spacing w:val="-1"/>
+              </w:rPr>
+              <w:t xml:space="preserve"> Backend </w:t>
+            </w:r>
+            <w:r>
+              <w:rPr>
+                <w:rFonts w:ascii="Times New Roman" w:eastAsia="Times New Roman" w:hAnsi="Times New Roman" w:cs="Times New Roman"/>
+                <w:spacing w:val="-1"/>
+              </w:rPr>
+              <w:t>(fetching and sending to Firebase)</w:t>
+            </w:r>
+            <w:r>
+              <w:rPr>
+                <w:rFonts w:ascii="Times New Roman" w:eastAsia="Times New Roman" w:hAnsi="Times New Roman" w:cs="Times New Roman"/>
+                <w:spacing w:val="-1"/>
+              </w:rPr>
+              <w:t>, sequence diagram</w:t>
+            </w:r>
           </w:p>
         </w:tc>
       </w:tr>
@@ -767,6 +847,13 @@
                 <w:spacing w:val="-1"/>
               </w:rPr>
             </w:pPr>
+            <w:r>
+              <w:rPr>
+                <w:rFonts w:ascii="Times New Roman" w:eastAsia="Times New Roman" w:hAnsi="Times New Roman" w:cs="Times New Roman"/>
+                <w:spacing w:val="-1"/>
+              </w:rPr>
+              <w:t xml:space="preserve"> Om Mistry </w:t>
+            </w:r>
           </w:p>
         </w:tc>
         <w:tc>
@@ -780,6 +867,13 @@
                 <w:spacing w:val="-1"/>
               </w:rPr>
             </w:pPr>
+            <w:r>
+              <w:rPr>
+                <w:rFonts w:ascii="Times New Roman" w:eastAsia="Times New Roman" w:hAnsi="Times New Roman" w:cs="Times New Roman"/>
+                <w:spacing w:val="-1"/>
+              </w:rPr>
+              <w:t xml:space="preserve"> Frontend, class diagram</w:t>
+            </w:r>
           </w:p>
         </w:tc>
       </w:tr>
@@ -894,7 +988,7 @@
           <w:szCs w:val="34"/>
         </w:rPr>
         <w:drawing>
-          <wp:inline distT="0" distB="0" distL="0" distR="0">
+          <wp:inline distT="0" distB="0" distL="0" distR="0" wp14:anchorId="1D552C28" wp14:editId="330DB7B5">
             <wp:extent cx="185738" cy="185738"/>
             <wp:effectExtent l="0" t="0" r="5080" b="5080"/>
             <wp:docPr id="459473846" name="Picture 2" descr=":pencil2:"/>
@@ -1075,7 +1169,7 @@
                 <w:rFonts w:ascii="Times New Roman" w:eastAsia="Times New Roman" w:hAnsi="Times New Roman" w:cs="Times New Roman"/>
                 <w:spacing w:val="-1"/>
               </w:rPr>
-              <w:t>e.g., Bugs</w:t>
+              <w:t>M3 submission</w:t>
             </w:r>
           </w:p>
         </w:tc>
@@ -1131,6 +1225,13 @@
               </w:rPr>
               <w:t xml:space="preserve"> </w:t>
             </w:r>
+            <w:r>
+              <w:rPr>
+                <w:rFonts w:ascii="Times New Roman" w:eastAsia="Times New Roman" w:hAnsi="Times New Roman" w:cs="Times New Roman"/>
+                <w:spacing w:val="-1"/>
+              </w:rPr>
+              <w:t>11</w:t>
+            </w:r>
           </w:p>
         </w:tc>
       </w:tr>
@@ -1174,6 +1275,13 @@
                 <w:spacing w:val="-1"/>
               </w:rPr>
             </w:pPr>
+            <w:r>
+              <w:rPr>
+                <w:rFonts w:ascii="Times New Roman" w:eastAsia="Times New Roman" w:hAnsi="Times New Roman" w:cs="Times New Roman"/>
+                <w:spacing w:val="-1"/>
+              </w:rPr>
+              <w:t xml:space="preserve"> 9 </w:t>
+            </w:r>
           </w:p>
         </w:tc>
       </w:tr>
@@ -1217,6 +1325,13 @@
                 <w:spacing w:val="-1"/>
               </w:rPr>
             </w:pPr>
+            <w:r>
+              <w:rPr>
+                <w:rFonts w:ascii="Times New Roman" w:eastAsia="Times New Roman" w:hAnsi="Times New Roman" w:cs="Times New Roman"/>
+                <w:spacing w:val="-1"/>
+              </w:rPr>
+              <w:t>100%</w:t>
+            </w:r>
           </w:p>
         </w:tc>
       </w:tr>
@@ -1244,6 +1359,7 @@
                 <w:bCs/>
                 <w:spacing w:val="-1"/>
               </w:rPr>
+              <w:lastRenderedPageBreak/>
               <w:t>Summary</w:t>
             </w:r>
           </w:p>
@@ -1273,6 +1389,13 @@
                 <w:spacing w:val="-1"/>
               </w:rPr>
               <w:t xml:space="preserve"> </w:t>
+            </w:r>
+            <w:r>
+              <w:rPr>
+                <w:rFonts w:ascii="Times New Roman" w:eastAsia="Times New Roman" w:hAnsi="Times New Roman" w:cs="Times New Roman"/>
+                <w:spacing w:val="-1"/>
+              </w:rPr>
+              <w:t>Worked on M3, got Firebase setup, created basic home page, finished diagrams for M3.</w:t>
             </w:r>
           </w:p>
         </w:tc>
@@ -1300,7 +1423,6 @@
           <w:sz w:val="27"/>
           <w:szCs w:val="27"/>
         </w:rPr>
-        <w:lastRenderedPageBreak/>
         <w:t>Details</w:t>
       </w:r>
       <w:r>
@@ -1390,6 +1512,28 @@
               </w:rPr>
               <w:t xml:space="preserve"> </w:t>
             </w:r>
+            <w:r>
+              <w:rPr>
+                <w:rFonts w:ascii="Times New Roman" w:eastAsia="Times New Roman" w:hAnsi="Times New Roman" w:cs="Times New Roman"/>
+                <w:spacing w:val="-1"/>
+              </w:rPr>
+              <w:t>15</w:t>
+            </w:r>
+            <w:r>
+              <w:rPr>
+                <w:rFonts w:ascii="Times New Roman" w:eastAsia="Times New Roman" w:hAnsi="Times New Roman" w:cs="Times New Roman"/>
+                <w:spacing w:val="-1"/>
+                <w:vertAlign w:val="superscript"/>
+              </w:rPr>
+              <w:t>th</w:t>
+            </w:r>
+            <w:r>
+              <w:rPr>
+                <w:rFonts w:ascii="Times New Roman" w:eastAsia="Times New Roman" w:hAnsi="Times New Roman" w:cs="Times New Roman"/>
+                <w:spacing w:val="-1"/>
+              </w:rPr>
+              <w:t xml:space="preserve"> Feb</w:t>
+            </w:r>
           </w:p>
         </w:tc>
       </w:tr>
@@ -1430,6 +1574,28 @@
                 <w:spacing w:val="-1"/>
               </w:rPr>
             </w:pPr>
+            <w:r>
+              <w:rPr>
+                <w:rFonts w:ascii="Times New Roman" w:eastAsia="Times New Roman" w:hAnsi="Times New Roman" w:cs="Times New Roman"/>
+                <w:spacing w:val="-1"/>
+              </w:rPr>
+              <w:t xml:space="preserve"> 8</w:t>
+            </w:r>
+            <w:r>
+              <w:rPr>
+                <w:rFonts w:ascii="Times New Roman" w:eastAsia="Times New Roman" w:hAnsi="Times New Roman" w:cs="Times New Roman"/>
+                <w:spacing w:val="-1"/>
+                <w:vertAlign w:val="superscript"/>
+              </w:rPr>
+              <w:t>Th</w:t>
+            </w:r>
+            <w:r>
+              <w:rPr>
+                <w:rFonts w:ascii="Times New Roman" w:eastAsia="Times New Roman" w:hAnsi="Times New Roman" w:cs="Times New Roman"/>
+                <w:spacing w:val="-1"/>
+              </w:rPr>
+              <w:t xml:space="preserve"> March</w:t>
+            </w:r>
           </w:p>
         </w:tc>
       </w:tr>
@@ -1475,14 +1641,21 @@
                 <w:rFonts w:ascii="Times New Roman" w:eastAsia="Times New Roman" w:hAnsi="Times New Roman" w:cs="Times New Roman"/>
                 <w:spacing w:val="-1"/>
               </w:rPr>
-              <w:t>​​</w:t>
-            </w:r>
-            <w:r>
-              <w:rPr>
-                <w:rFonts w:ascii="Times New Roman" w:eastAsia="Times New Roman" w:hAnsi="Times New Roman" w:cs="Times New Roman"/>
-                <w:spacing w:val="-1"/>
-              </w:rPr>
-              <w:t xml:space="preserve"> </w:t>
+              <w:t xml:space="preserve">​​ </w:t>
+            </w:r>
+            <w:r>
+              <w:rPr>
+                <w:rFonts w:ascii="Times New Roman" w:eastAsia="Times New Roman" w:hAnsi="Times New Roman" w:cs="Times New Roman"/>
+                <w:spacing w:val="-1"/>
+              </w:rPr>
+              <w:t>M3 submission: design patterns and testing plan</w:t>
+            </w:r>
+            <w:r>
+              <w:rPr>
+                <w:rFonts w:ascii="Times New Roman" w:eastAsia="Times New Roman" w:hAnsi="Times New Roman" w:cs="Times New Roman"/>
+                <w:spacing w:val="-1"/>
+              </w:rPr>
+              <w:t>; basic frontend and setting up backend</w:t>
             </w:r>
           </w:p>
         </w:tc>
@@ -1524,6 +1697,13 @@
                 <w:spacing w:val="-1"/>
               </w:rPr>
             </w:pPr>
+            <w:r>
+              <w:rPr>
+                <w:rFonts w:ascii="Times New Roman" w:eastAsia="Times New Roman" w:hAnsi="Times New Roman" w:cs="Times New Roman"/>
+                <w:spacing w:val="-1"/>
+              </w:rPr>
+              <w:t xml:space="preserve"> 100%</w:t>
+            </w:r>
           </w:p>
         </w:tc>
       </w:tr>
@@ -1564,6 +1744,13 @@
                 <w:spacing w:val="-1"/>
               </w:rPr>
             </w:pPr>
+            <w:r>
+              <w:rPr>
+                <w:rFonts w:ascii="Times New Roman" w:eastAsia="Times New Roman" w:hAnsi="Times New Roman" w:cs="Times New Roman"/>
+                <w:spacing w:val="-1"/>
+              </w:rPr>
+              <w:t xml:space="preserve"> 100%</w:t>
+            </w:r>
           </w:p>
         </w:tc>
       </w:tr>
@@ -1609,67 +1796,67 @@
                 <w:rFonts w:ascii="Times New Roman" w:eastAsia="Times New Roman" w:hAnsi="Times New Roman" w:cs="Times New Roman"/>
                 <w:spacing w:val="-1"/>
               </w:rPr>
-              <w:t xml:space="preserve"> Member 1</w:t>
-            </w:r>
-          </w:p>
-          <w:p>
-            <w:pPr>
-              <w:rPr>
-                <w:rFonts w:ascii="Times New Roman" w:eastAsia="Times New Roman" w:hAnsi="Times New Roman" w:cs="Times New Roman"/>
-                <w:spacing w:val="-1"/>
-              </w:rPr>
-            </w:pPr>
-            <w:r>
-              <w:rPr>
-                <w:rFonts w:ascii="Times New Roman" w:eastAsia="Times New Roman" w:hAnsi="Times New Roman" w:cs="Times New Roman"/>
-                <w:spacing w:val="-1"/>
-              </w:rPr>
-              <w:t xml:space="preserve"> Member 2</w:t>
-            </w:r>
-          </w:p>
-          <w:p>
-            <w:pPr>
-              <w:rPr>
-                <w:rFonts w:ascii="Times New Roman" w:eastAsia="Times New Roman" w:hAnsi="Times New Roman" w:cs="Times New Roman"/>
-                <w:spacing w:val="-1"/>
-              </w:rPr>
-            </w:pPr>
-            <w:r>
-              <w:rPr>
-                <w:rFonts w:ascii="Times New Roman" w:eastAsia="Times New Roman" w:hAnsi="Times New Roman" w:cs="Times New Roman"/>
-                <w:spacing w:val="-1"/>
-              </w:rPr>
-              <w:t xml:space="preserve"> Member 3</w:t>
-            </w:r>
-          </w:p>
-          <w:p>
-            <w:pPr>
-              <w:rPr>
-                <w:rFonts w:ascii="Times New Roman" w:eastAsia="Times New Roman" w:hAnsi="Times New Roman" w:cs="Times New Roman"/>
-                <w:spacing w:val="-1"/>
-              </w:rPr>
-            </w:pPr>
-            <w:r>
-              <w:rPr>
-                <w:rFonts w:ascii="Times New Roman" w:eastAsia="Times New Roman" w:hAnsi="Times New Roman" w:cs="Times New Roman"/>
-                <w:spacing w:val="-1"/>
-              </w:rPr>
-              <w:t xml:space="preserve"> Member 4</w:t>
-            </w:r>
-          </w:p>
-          <w:p>
-            <w:pPr>
-              <w:rPr>
-                <w:rFonts w:ascii="Times New Roman" w:eastAsia="Times New Roman" w:hAnsi="Times New Roman" w:cs="Times New Roman"/>
-                <w:spacing w:val="-1"/>
-              </w:rPr>
-            </w:pPr>
-            <w:r>
-              <w:rPr>
-                <w:rFonts w:ascii="Times New Roman" w:eastAsia="Times New Roman" w:hAnsi="Times New Roman" w:cs="Times New Roman"/>
-                <w:spacing w:val="-1"/>
-              </w:rPr>
-              <w:t xml:space="preserve"> Member 5</w:t>
+              <w:t>Syed Aamir Ahmed – 100%</w:t>
+            </w:r>
+          </w:p>
+          <w:p>
+            <w:pPr>
+              <w:rPr>
+                <w:rFonts w:ascii="Times New Roman" w:eastAsia="Times New Roman" w:hAnsi="Times New Roman" w:cs="Times New Roman"/>
+                <w:spacing w:val="-1"/>
+              </w:rPr>
+            </w:pPr>
+            <w:r>
+              <w:rPr>
+                <w:rFonts w:ascii="Times New Roman" w:eastAsia="Times New Roman" w:hAnsi="Times New Roman" w:cs="Times New Roman"/>
+                <w:spacing w:val="-1"/>
+              </w:rPr>
+              <w:t xml:space="preserve"> Devstutya Pandey – 100%</w:t>
+            </w:r>
+          </w:p>
+          <w:p>
+            <w:pPr>
+              <w:rPr>
+                <w:rFonts w:ascii="Times New Roman" w:eastAsia="Times New Roman" w:hAnsi="Times New Roman" w:cs="Times New Roman"/>
+                <w:spacing w:val="-1"/>
+              </w:rPr>
+            </w:pPr>
+            <w:r>
+              <w:rPr>
+                <w:rFonts w:ascii="Times New Roman" w:eastAsia="Times New Roman" w:hAnsi="Times New Roman" w:cs="Times New Roman"/>
+                <w:spacing w:val="-1"/>
+              </w:rPr>
+              <w:t xml:space="preserve"> Om Mistry – 100%</w:t>
+            </w:r>
+          </w:p>
+          <w:p>
+            <w:pPr>
+              <w:rPr>
+                <w:rFonts w:ascii="Times New Roman" w:eastAsia="Times New Roman" w:hAnsi="Times New Roman" w:cs="Times New Roman"/>
+                <w:spacing w:val="-1"/>
+              </w:rPr>
+            </w:pPr>
+            <w:r>
+              <w:rPr>
+                <w:rFonts w:ascii="Times New Roman" w:eastAsia="Times New Roman" w:hAnsi="Times New Roman" w:cs="Times New Roman"/>
+                <w:spacing w:val="-1"/>
+              </w:rPr>
+              <w:t xml:space="preserve"> Regan Van Nguyen – 100%</w:t>
+            </w:r>
+          </w:p>
+          <w:p>
+            <w:pPr>
+              <w:rPr>
+                <w:rFonts w:ascii="Times New Roman" w:eastAsia="Times New Roman" w:hAnsi="Times New Roman" w:cs="Times New Roman"/>
+                <w:spacing w:val="-1"/>
+              </w:rPr>
+            </w:pPr>
+            <w:r>
+              <w:rPr>
+                <w:rFonts w:ascii="Times New Roman" w:eastAsia="Times New Roman" w:hAnsi="Times New Roman" w:cs="Times New Roman"/>
+                <w:spacing w:val="-1"/>
+              </w:rPr>
+              <w:t xml:space="preserve"> Aaron Banerjee – 100%</w:t>
             </w:r>
           </w:p>
           <w:p>
@@ -1729,6 +1916,48 @@
                 <w:spacing w:val="-1"/>
               </w:rPr>
             </w:pPr>
+            <w:r>
+              <w:rPr>
+                <w:rFonts w:ascii="Times New Roman" w:eastAsia="Times New Roman" w:hAnsi="Times New Roman" w:cs="Times New Roman"/>
+                <w:spacing w:val="-1"/>
+              </w:rPr>
+              <w:t xml:space="preserve"> Incomplete justification for </w:t>
+            </w:r>
+            <w:r>
+              <w:rPr>
+                <w:rFonts w:ascii="Times New Roman" w:eastAsia="Times New Roman" w:hAnsi="Times New Roman" w:cs="Times New Roman"/>
+                <w:spacing w:val="-1"/>
+              </w:rPr>
+              <w:t>design pattern and</w:t>
+            </w:r>
+            <w:r>
+              <w:rPr>
+                <w:rFonts w:ascii="Times New Roman" w:eastAsia="Times New Roman" w:hAnsi="Times New Roman" w:cs="Times New Roman"/>
+                <w:spacing w:val="-1"/>
+              </w:rPr>
+              <w:t xml:space="preserve"> invalid sequence diagram</w:t>
+            </w:r>
+            <w:r>
+              <w:rPr>
+                <w:rFonts w:ascii="Times New Roman" w:eastAsia="Times New Roman" w:hAnsi="Times New Roman" w:cs="Times New Roman"/>
+                <w:spacing w:val="-1"/>
+              </w:rPr>
+              <w:t>; misunderstanding requirements</w:t>
+            </w:r>
+            <w:r>
+              <w:rPr>
+                <w:rFonts w:ascii="Times New Roman" w:eastAsia="Times New Roman" w:hAnsi="Times New Roman" w:cs="Times New Roman"/>
+                <w:spacing w:val="-1"/>
+              </w:rPr>
+              <w:t xml:space="preserve"> for testing plan</w:t>
+            </w:r>
+            <w:r>
+              <w:rPr>
+                <w:rFonts w:ascii="Times New Roman" w:eastAsia="Times New Roman" w:hAnsi="Times New Roman" w:cs="Times New Roman"/>
+                <w:spacing w:val="-1"/>
+              </w:rPr>
+              <w:t>.</w:t>
+            </w:r>
           </w:p>
         </w:tc>
       </w:tr>
@@ -1779,6 +2008,13 @@
                 <w:spacing w:val="-1"/>
               </w:rPr>
             </w:pPr>
+            <w:r>
+              <w:rPr>
+                <w:rFonts w:ascii="Times New Roman" w:eastAsia="Times New Roman" w:hAnsi="Times New Roman" w:cs="Times New Roman"/>
+                <w:spacing w:val="-1"/>
+              </w:rPr>
+              <w:t xml:space="preserve"> Go over our thought process for design patterns with the TA, review resources provided by TA for testing plan.</w:t>
+            </w:r>
           </w:p>
         </w:tc>
       </w:tr>
@@ -1853,7 +2089,7 @@
           <w:szCs w:val="34"/>
         </w:rPr>
         <w:drawing>
-          <wp:inline distT="0" distB="0" distL="0" distR="0">
+          <wp:inline distT="0" distB="0" distL="0" distR="0" wp14:anchorId="764021A5" wp14:editId="58B857D0">
             <wp:extent cx="178594" cy="178594"/>
             <wp:effectExtent l="0" t="0" r="0" b="0"/>
             <wp:docPr id="306956271" name="Picture 1" descr=":books:"/>

</xml_diff>